<commit_message>
Updated Word and PDF templates
</commit_message>
<xml_diff>
--- a/templates/example_word.docx
+++ b/templates/example_word.docx
@@ -63,7 +63,19 @@
         <w:pStyle w:val="BodyText"/>
       </w:pPr>
       <w:r>
-        <w:t xml:space="preserve">Yet the Empire’s supreme ruler, the evil Emperor Palpatine, remained hungry for even more power. To expand his rule and crush all remnants of the Old Republic, Palpatine had approved the construction of a secret weapon: the Death Star, an immense armored space station that could destroy an entire planet.</w:t>
+        <w:t xml:space="preserve">Yet the Empire’s supreme ruler, the evil Emperor Palpatine, remained hungry for even more power. To expand his rule and crush all remnants of the Old Republic, Palpatine had approved the construction of a secret weapon: the</w:t>
+      </w:r>
+      <w:r>
+        <w:t xml:space="preserve"> </w:t>
+      </w:r>
+      <w:r>
+        <w:rPr>
+          <w:i/>
+        </w:rPr>
+        <w:t xml:space="preserve">Death Star</w:t>
+      </w:r>
+      <w:r>
+        <w:t xml:space="preserve">, an immense armored space station that could destroy an entire planet.</w:t>
       </w:r>
     </w:p>
     <w:p>
@@ -79,7 +91,34 @@
         <w:pStyle w:val="BodyText"/>
       </w:pPr>
       <w:r>
-        <w:t xml:space="preserve">After Rebel spies learned of the Death Star project, they managed to intercept an Imperial transmission of the space station’s technical data. The Rebels hoped the data would reveal a way to destroy the Death Star. The Empire was determined to recover the stolen plans ... now in the possession of a young Senator from the planet Alderaan, Princess Leia Organa.</w:t>
+        <w:t xml:space="preserve">After Rebel spies learned of the</w:t>
+      </w:r>
+      <w:r>
+        <w:t xml:space="preserve"> </w:t>
+      </w:r>
+      <w:r>
+        <w:rPr>
+          <w:i/>
+        </w:rPr>
+        <w:t xml:space="preserve">Death Star</w:t>
+      </w:r>
+      <w:r>
+        <w:t xml:space="preserve"> </w:t>
+      </w:r>
+      <w:r>
+        <w:t xml:space="preserve">project, they managed to intercept an Imperial transmission of the space station’s technical data. The Rebels hoped the data would reveal a way to destroy the Death Star. The Empire was determined to recover the stolen plans ... now in the possession of a young Senator from the planet</w:t>
+      </w:r>
+      <w:r>
+        <w:t xml:space="preserve"> </w:t>
+      </w:r>
+      <w:r>
+        <w:rPr>
+          <w:i/>
+        </w:rPr>
+        <w:t xml:space="preserve">Alderaan</w:t>
+      </w:r>
+      <w:r>
+        <w:t xml:space="preserve">, Princess Leia Organa.</w:t>
       </w:r>
     </w:p>
     <w:p>
@@ -97,7 +136,70 @@
         <w:pStyle w:val="FirstParagraph"/>
       </w:pPr>
       <w:r>
-        <w:t xml:space="preserve">Bursts of laserfire streaked after the consular starship Tantive IV, which was racing for the planet Tatooine. The ship was fleeing from the Devastator, an immense Imperial Star Destroyer that was firing nearly all its turbolasers at the elusive ship. Both vessels had just entered Tatooine’s orbit when the Devastator’s lasers scored a direct hit on the Tantive IV’s primary sensor array. The array exploded, and the blast overloaded the starboard shield projector — which caused another explosion, damaging the power generator system and triggering a chain reaction throughout the ship. With no starboard shield and no power to its engines, the Tantive IV was effectively crippled.</w:t>
+        <w:t xml:space="preserve">Bursts of laserfire streaked after the consular starship</w:t>
+      </w:r>
+      <w:r>
+        <w:t xml:space="preserve"> </w:t>
+      </w:r>
+      <w:r>
+        <w:rPr>
+          <w:i/>
+        </w:rPr>
+        <w:t xml:space="preserve">Tantive IV</w:t>
+      </w:r>
+      <w:r>
+        <w:t xml:space="preserve">, which was racing for the planet</w:t>
+      </w:r>
+      <w:r>
+        <w:t xml:space="preserve"> </w:t>
+      </w:r>
+      <w:r>
+        <w:rPr>
+          <w:i/>
+        </w:rPr>
+        <w:t xml:space="preserve">Tatooine</w:t>
+      </w:r>
+      <w:r>
+        <w:t xml:space="preserve">. The ship was fleeing from the Devastator, an immense Imperial Star Destroyer that was firing nearly all its turbolasers at the elusive ship. Both vessels had just entered</w:t>
+      </w:r>
+      <w:r>
+        <w:t xml:space="preserve"> </w:t>
+      </w:r>
+      <w:r>
+        <w:rPr>
+          <w:i/>
+        </w:rPr>
+        <w:t xml:space="preserve">Tatooine</w:t>
+      </w:r>
+      <w:r>
+        <w:t xml:space="preserve">’s orbit when the Devastator’s lasers scored a direct hit on the</w:t>
+      </w:r>
+      <w:r>
+        <w:t xml:space="preserve"> </w:t>
+      </w:r>
+      <w:r>
+        <w:rPr>
+          <w:i/>
+        </w:rPr>
+        <w:t xml:space="preserve">Tantive IV</w:t>
+      </w:r>
+      <w:r>
+        <w:t xml:space="preserve">’s primary sensor array. The array exploded, and the blast overloaded the starboard shield projector — which caused another explosion, damaging the power generator system and triggering a chain reaction throughout the ship. With no starboard shield and no power to its engines, the</w:t>
+      </w:r>
+      <w:r>
+        <w:t xml:space="preserve"> </w:t>
+      </w:r>
+      <w:r>
+        <w:rPr>
+          <w:i/>
+        </w:rPr>
+        <w:t xml:space="preserve">Tantive IV</w:t>
+      </w:r>
+      <w:r>
+        <w:t xml:space="preserve"> </w:t>
+      </w:r>
+      <w:r>
+        <w:t xml:space="preserve">was effectively crippled.</w:t>
       </w:r>
     </w:p>
     <w:p>
@@ -105,7 +207,19 @@
         <w:pStyle w:val="BodyText"/>
       </w:pPr>
       <w:r>
-        <w:t xml:space="preserve">Inside the battered Tantive IV, the crew raced to extinguish fires as more blasts rocked the ship. Struggling to remain on their feet, Rebel crewmen and troops ran through a narrow white-walled passageway, taking little notice of the two robots that stumbled along with them. The droids were C-3PO, a gold-plated humanoid protocol droid, and his counterpart R2-D2, an astromech with a domed head and cylindrical body who moved on three legs.</w:t>
+        <w:t xml:space="preserve">Inside the battered</w:t>
+      </w:r>
+      <w:r>
+        <w:t xml:space="preserve"> </w:t>
+      </w:r>
+      <w:r>
+        <w:rPr>
+          <w:i/>
+        </w:rPr>
+        <w:t xml:space="preserve">Tantive IV</w:t>
+      </w:r>
+      <w:r>
+        <w:t xml:space="preserve">, the crew raced to extinguish fires as more blasts rocked the ship. Struggling to remain on their feet, Rebel crewmen and troops ran through a narrow white-walled passageway, taking little notice of the two robots that stumbled along with them. The droids were C-3PO, a gold-plated humanoid protocol droid, and his counterpart R2-D2, an astromech with a domed head and cylindrical body who moved on three legs.</w:t>
       </w:r>
     </w:p>
     <w:p>
@@ -113,7 +227,19 @@
         <w:pStyle w:val="BodyText"/>
       </w:pPr>
       <w:r>
-        <w:t xml:space="preserve">“Did you hear that?” C-3PO said to R2-D2 as the Tantive IV’s engines powered down. “They’ve shut down the main reactor. We’ll be destroyed for sure. This is madness!”</w:t>
+        <w:t xml:space="preserve">“Did you hear that?” C-3PO said to R2-D2 as the</w:t>
+      </w:r>
+      <w:r>
+        <w:t xml:space="preserve"> </w:t>
+      </w:r>
+      <w:r>
+        <w:rPr>
+          <w:i/>
+        </w:rPr>
+        <w:t xml:space="preserve">Tantive IV</w:t>
+      </w:r>
+      <w:r>
+        <w:t xml:space="preserve">’s engines powered down. “They’ve shut down the main reactor. We’ll be destroyed for sure. This is madness!”</w:t>
       </w:r>
     </w:p>
     <w:p>
@@ -129,7 +255,16 @@
         <w:pStyle w:val="BodyText"/>
       </w:pPr>
       <w:r>
-        <w:t xml:space="preserve">C-3PO said, “We’re doomed!”</w:t>
+        <w:t xml:space="preserve">C-3PO said,</w:t>
+      </w:r>
+      <w:r>
+        <w:t xml:space="preserve"> </w:t>
+      </w:r>
+      <w:r>
+        <w:rPr>
+          <w:b/>
+        </w:rPr>
+        <w:t xml:space="preserve">“We’re doomed!”</w:t>
       </w:r>
     </w:p>
     <w:p>
@@ -287,14 +422,32 @@
       <w:pPr>
         <w:pStyle w:val="Heading2"/>
       </w:pPr>
-      <w:bookmarkStart w:id="24" w:name="image"/>
+      <w:bookmarkStart w:id="24" w:name="images-and-plots"/>
       <w:bookmarkEnd w:id="24"/>
       <w:r>
-        <w:t xml:space="preserve">Image</w:t>
+        <w:t xml:space="preserve">Images and plots</w:t>
       </w:r>
     </w:p>
     <w:p>
       <w:pPr>
+        <w:pStyle w:val="Heading3"/>
+      </w:pPr>
+      <w:bookmarkStart w:id="25" w:name="external-image"/>
+      <w:bookmarkEnd w:id="25"/>
+      <w:r>
+        <w:t xml:space="preserve">External image</w:t>
+      </w:r>
+    </w:p>
+    <w:p>
+      <w:pPr>
+        <w:pStyle w:val="FirstParagraph"/>
+      </w:pPr>
+      <w:r>
+        <w:t xml:space="preserve">The imperial seal.</w:t>
+      </w:r>
+    </w:p>
+    <w:p>
+      <w:pPr>
         <w:pStyle w:val="SourceCode"/>
       </w:pPr>
       <w:r>
@@ -328,7 +481,7 @@
         <w:rPr>
           <w:rStyle w:val="StringTok"/>
         </w:rPr>
-        <w:t xml:space="preserve">"figures/imperialseal.jpg"</w:t>
+        <w:t xml:space="preserve">"imperialseal.jpg"</w:t>
       </w:r>
       <w:r>
         <w:rPr>
@@ -346,18 +499,18 @@
           <wp:inline>
             <wp:extent cx="1270000" cy="1270000"/>
             <wp:effectExtent b="0" l="0" r="0" t="0"/>
-            <wp:docPr descr="" title="" id="1" name="Picture"/>
+            <wp:docPr descr="" id="1" name="Picture"/>
             <a:graphic>
               <a:graphicData uri="http://schemas.openxmlformats.org/drawingml/2006/picture">
                 <pic:pic>
                   <pic:nvPicPr>
-                    <pic:cNvPr descr="figures/imperialseal.jpg" id="0" name="Picture"/>
+                    <pic:cNvPr descr="imperialseal.jpg" id="0" name="Picture"/>
                     <pic:cNvPicPr>
                       <a:picLocks noChangeArrowheads="1" noChangeAspect="1"/>
                     </pic:cNvPicPr>
                   </pic:nvPicPr>
                   <pic:blipFill>
-                    <a:blip r:embed="rId25"/>
+                    <a:blip r:embed="rId26"/>
                     <a:stretch>
                       <a:fillRect/>
                     </a:stretch>
@@ -386,31 +539,20 @@
     </w:p>
     <w:p>
       <w:pPr>
-        <w:pStyle w:val="Heading2"/>
-      </w:pPr>
-      <w:bookmarkStart w:id="26" w:name="table"/>
-      <w:bookmarkEnd w:id="26"/>
-      <w:r>
-        <w:t xml:space="preserve">Table</w:t>
+        <w:pStyle w:val="Heading3"/>
+      </w:pPr>
+      <w:bookmarkStart w:id="27" w:name="base-r-histogram"/>
+      <w:bookmarkEnd w:id="27"/>
+      <w:r>
+        <w:t xml:space="preserve">Base R histogram</w:t>
       </w:r>
     </w:p>
     <w:p>
       <w:pPr>
-        <w:pStyle w:val="Heading3"/>
-      </w:pPr>
-      <w:bookmarkStart w:id="27" w:name="using-kable"/>
-      <w:bookmarkEnd w:id="27"/>
-      <w:r>
-        <w:t xml:space="preserve">Using</w:t>
-      </w:r>
-      <w:r>
-        <w:t xml:space="preserve"> </w:t>
-      </w:r>
-      <w:r>
-        <w:rPr>
-          <w:rStyle w:val="VerbatimChar"/>
-        </w:rPr>
-        <w:t xml:space="preserve">kable</w:t>
+        <w:pStyle w:val="FirstParagraph"/>
+      </w:pPr>
+      <w:r>
+        <w:t xml:space="preserve">Histograms of the height and log10-transformed mass distributions of all Star Wars characters.</w:t>
       </w:r>
     </w:p>
     <w:p>
@@ -421,6 +563,534 @@
         <w:rPr>
           <w:rStyle w:val="CommentTok"/>
         </w:rPr>
+        <w:t xml:space="preserve"># We can plot figures side-by-side by using code chunk option fig.show="hold"</w:t>
+      </w:r>
+      <w:r>
+        <w:br w:type="textWrapping"/>
+      </w:r>
+      <w:r>
+        <w:rPr>
+          <w:rStyle w:val="CommentTok"/>
+        </w:rPr>
+        <w:t xml:space="preserve"># and by adjusting either fig.width or out.width</w:t>
+      </w:r>
+      <w:r>
+        <w:br w:type="textWrapping"/>
+      </w:r>
+      <w:r>
+        <w:rPr>
+          <w:rStyle w:val="KeywordTok"/>
+        </w:rPr>
+        <w:t xml:space="preserve">hist</w:t>
+      </w:r>
+      <w:r>
+        <w:rPr>
+          <w:rStyle w:val="NormalTok"/>
+        </w:rPr>
+        <w:t xml:space="preserve">(starwars$height, </w:t>
+      </w:r>
+      <w:r>
+        <w:rPr>
+          <w:rStyle w:val="DataTypeTok"/>
+        </w:rPr>
+        <w:t xml:space="preserve">breaks =</w:t>
+      </w:r>
+      <w:r>
+        <w:rPr>
+          <w:rStyle w:val="NormalTok"/>
+        </w:rPr>
+        <w:t xml:space="preserve"> </w:t>
+      </w:r>
+      <w:r>
+        <w:rPr>
+          <w:rStyle w:val="DecValTok"/>
+        </w:rPr>
+        <w:t xml:space="preserve">20</w:t>
+      </w:r>
+      <w:r>
+        <w:rPr>
+          <w:rStyle w:val="NormalTok"/>
+        </w:rPr>
+        <w:t xml:space="preserve">);</w:t>
+      </w:r>
+      <w:r>
+        <w:br w:type="textWrapping"/>
+      </w:r>
+      <w:r>
+        <w:rPr>
+          <w:rStyle w:val="KeywordTok"/>
+        </w:rPr>
+        <w:t xml:space="preserve">hist</w:t>
+      </w:r>
+      <w:r>
+        <w:rPr>
+          <w:rStyle w:val="NormalTok"/>
+        </w:rPr>
+        <w:t xml:space="preserve">(</w:t>
+      </w:r>
+      <w:r>
+        <w:rPr>
+          <w:rStyle w:val="KeywordTok"/>
+        </w:rPr>
+        <w:t xml:space="preserve">log10</w:t>
+      </w:r>
+      <w:r>
+        <w:rPr>
+          <w:rStyle w:val="NormalTok"/>
+        </w:rPr>
+        <w:t xml:space="preserve">(starwars$mass), </w:t>
+      </w:r>
+      <w:r>
+        <w:rPr>
+          <w:rStyle w:val="DataTypeTok"/>
+        </w:rPr>
+        <w:t xml:space="preserve">breaks =</w:t>
+      </w:r>
+      <w:r>
+        <w:rPr>
+          <w:rStyle w:val="NormalTok"/>
+        </w:rPr>
+        <w:t xml:space="preserve"> </w:t>
+      </w:r>
+      <w:r>
+        <w:rPr>
+          <w:rStyle w:val="DecValTok"/>
+        </w:rPr>
+        <w:t xml:space="preserve">20</w:t>
+      </w:r>
+      <w:r>
+        <w:rPr>
+          <w:rStyle w:val="NormalTok"/>
+        </w:rPr>
+        <w:t xml:space="preserve">);</w:t>
+      </w:r>
+    </w:p>
+    <w:p>
+      <w:pPr>
+        <w:pStyle w:val="FirstParagraph"/>
+      </w:pPr>
+      <w:r>
+        <w:drawing>
+          <wp:inline>
+            <wp:extent cx="2438400" cy="4876800"/>
+            <wp:effectExtent b="0" l="0" r="0" t="0"/>
+            <wp:docPr descr="" id="1" name="Picture"/>
+            <a:graphic>
+              <a:graphicData uri="http://schemas.openxmlformats.org/drawingml/2006/picture">
+                <pic:pic>
+                  <pic:nvPicPr>
+                    <pic:cNvPr descr="example_word_files/figure-docx/unnamed-chunk-4-1.png" id="0" name="Picture"/>
+                    <pic:cNvPicPr>
+                      <a:picLocks noChangeArrowheads="1" noChangeAspect="1"/>
+                    </pic:cNvPicPr>
+                  </pic:nvPicPr>
+                  <pic:blipFill>
+                    <a:blip r:embed="rId28"/>
+                    <a:stretch>
+                      <a:fillRect/>
+                    </a:stretch>
+                  </pic:blipFill>
+                  <pic:spPr bwMode="auto">
+                    <a:xfrm>
+                      <a:off x="0" y="0"/>
+                      <a:ext cx="2438400" cy="4876800"/>
+                    </a:xfrm>
+                    <a:prstGeom prst="rect">
+                      <a:avLst/>
+                    </a:prstGeom>
+                    <a:noFill/>
+                    <a:ln w="9525">
+                      <a:noFill/>
+                      <a:headEnd/>
+                      <a:tailEnd/>
+                    </a:ln>
+                  </pic:spPr>
+                </pic:pic>
+              </a:graphicData>
+            </a:graphic>
+          </wp:inline>
+        </w:drawing>
+      </w:r>
+      <w:r>
+        <w:drawing>
+          <wp:inline>
+            <wp:extent cx="2438400" cy="4876800"/>
+            <wp:effectExtent b="0" l="0" r="0" t="0"/>
+            <wp:docPr descr="" id="1" name="Picture"/>
+            <a:graphic>
+              <a:graphicData uri="http://schemas.openxmlformats.org/drawingml/2006/picture">
+                <pic:pic>
+                  <pic:nvPicPr>
+                    <pic:cNvPr descr="example_word_files/figure-docx/unnamed-chunk-4-2.png" id="0" name="Picture"/>
+                    <pic:cNvPicPr>
+                      <a:picLocks noChangeArrowheads="1" noChangeAspect="1"/>
+                    </pic:cNvPicPr>
+                  </pic:nvPicPr>
+                  <pic:blipFill>
+                    <a:blip r:embed="rId29"/>
+                    <a:stretch>
+                      <a:fillRect/>
+                    </a:stretch>
+                  </pic:blipFill>
+                  <pic:spPr bwMode="auto">
+                    <a:xfrm>
+                      <a:off x="0" y="0"/>
+                      <a:ext cx="2438400" cy="4876800"/>
+                    </a:xfrm>
+                    <a:prstGeom prst="rect">
+                      <a:avLst/>
+                    </a:prstGeom>
+                    <a:noFill/>
+                    <a:ln w="9525">
+                      <a:noFill/>
+                      <a:headEnd/>
+                      <a:tailEnd/>
+                    </a:ln>
+                  </pic:spPr>
+                </pic:pic>
+              </a:graphicData>
+            </a:graphic>
+          </wp:inline>
+        </w:drawing>
+      </w:r>
+    </w:p>
+    <w:p>
+      <w:pPr>
+        <w:pStyle w:val="Heading3"/>
+      </w:pPr>
+      <w:bookmarkStart w:id="30" w:name="boxplot-using-ggplot2"/>
+      <w:bookmarkEnd w:id="30"/>
+      <w:r>
+        <w:t xml:space="preserve">Boxplot using</w:t>
+      </w:r>
+      <w:r>
+        <w:t xml:space="preserve"> </w:t>
+      </w:r>
+      <w:r>
+        <w:rPr>
+          <w:rStyle w:val="VerbatimChar"/>
+        </w:rPr>
+        <w:t xml:space="preserve">ggplot2</w:t>
+      </w:r>
+    </w:p>
+    <w:p>
+      <w:pPr>
+        <w:pStyle w:val="FirstParagraph"/>
+      </w:pPr>
+      <w:r>
+        <w:t xml:space="preserve">Boxplot of the age distribution.</w:t>
+      </w:r>
+    </w:p>
+    <w:p>
+      <w:pPr>
+        <w:pStyle w:val="SourceCode"/>
+      </w:pPr>
+      <w:r>
+        <w:rPr>
+          <w:rStyle w:val="KeywordTok"/>
+        </w:rPr>
+        <w:t xml:space="preserve">library</w:t>
+      </w:r>
+      <w:r>
+        <w:rPr>
+          <w:rStyle w:val="NormalTok"/>
+        </w:rPr>
+        <w:t xml:space="preserve">(ggplot2);</w:t>
+      </w:r>
+      <w:r>
+        <w:br w:type="textWrapping"/>
+      </w:r>
+      <w:r>
+        <w:rPr>
+          <w:rStyle w:val="KeywordTok"/>
+        </w:rPr>
+        <w:t xml:space="preserve">ggplot</w:t>
+      </w:r>
+      <w:r>
+        <w:rPr>
+          <w:rStyle w:val="NormalTok"/>
+        </w:rPr>
+        <w:t xml:space="preserve">(</w:t>
+      </w:r>
+      <w:r>
+        <w:rPr>
+          <w:rStyle w:val="DataTypeTok"/>
+        </w:rPr>
+        <w:t xml:space="preserve">data =</w:t>
+      </w:r>
+      <w:r>
+        <w:rPr>
+          <w:rStyle w:val="NormalTok"/>
+        </w:rPr>
+        <w:t xml:space="preserve"> </w:t>
+      </w:r>
+      <w:r>
+        <w:rPr>
+          <w:rStyle w:val="NormalTok"/>
+        </w:rPr>
+        <w:t xml:space="preserve">starwars, </w:t>
+      </w:r>
+      <w:r>
+        <w:rPr>
+          <w:rStyle w:val="KeywordTok"/>
+        </w:rPr>
+        <w:t xml:space="preserve">aes</w:t>
+      </w:r>
+      <w:r>
+        <w:rPr>
+          <w:rStyle w:val="NormalTok"/>
+        </w:rPr>
+        <w:t xml:space="preserve">(</w:t>
+      </w:r>
+      <w:r>
+        <w:rPr>
+          <w:rStyle w:val="DataTypeTok"/>
+        </w:rPr>
+        <w:t xml:space="preserve">x =</w:t>
+      </w:r>
+      <w:r>
+        <w:rPr>
+          <w:rStyle w:val="NormalTok"/>
+        </w:rPr>
+        <w:t xml:space="preserve"> </w:t>
+      </w:r>
+      <w:r>
+        <w:rPr>
+          <w:rStyle w:val="StringTok"/>
+        </w:rPr>
+        <w:t xml:space="preserve">"All Star Wars characters"</w:t>
+      </w:r>
+      <w:r>
+        <w:rPr>
+          <w:rStyle w:val="NormalTok"/>
+        </w:rPr>
+        <w:t xml:space="preserve">, </w:t>
+      </w:r>
+      <w:r>
+        <w:rPr>
+          <w:rStyle w:val="DataTypeTok"/>
+        </w:rPr>
+        <w:t xml:space="preserve">y =</w:t>
+      </w:r>
+      <w:r>
+        <w:rPr>
+          <w:rStyle w:val="NormalTok"/>
+        </w:rPr>
+        <w:t xml:space="preserve"> </w:t>
+      </w:r>
+      <w:r>
+        <w:rPr>
+          <w:rStyle w:val="KeywordTok"/>
+        </w:rPr>
+        <w:t xml:space="preserve">log10</w:t>
+      </w:r>
+      <w:r>
+        <w:rPr>
+          <w:rStyle w:val="NormalTok"/>
+        </w:rPr>
+        <w:t xml:space="preserve">(birth_year))) +</w:t>
+      </w:r>
+      <w:r>
+        <w:br w:type="textWrapping"/>
+      </w:r>
+      <w:r>
+        <w:rPr>
+          <w:rStyle w:val="StringTok"/>
+        </w:rPr>
+        <w:t xml:space="preserve">  </w:t>
+      </w:r>
+      <w:r>
+        <w:rPr>
+          <w:rStyle w:val="KeywordTok"/>
+        </w:rPr>
+        <w:t xml:space="preserve">geom_boxplot</w:t>
+      </w:r>
+      <w:r>
+        <w:rPr>
+          <w:rStyle w:val="NormalTok"/>
+        </w:rPr>
+        <w:t xml:space="preserve">() +</w:t>
+      </w:r>
+      <w:r>
+        <w:rPr>
+          <w:rStyle w:val="StringTok"/>
+        </w:rPr>
+        <w:t xml:space="preserve"> </w:t>
+      </w:r>
+      <w:r>
+        <w:rPr>
+          <w:rStyle w:val="KeywordTok"/>
+        </w:rPr>
+        <w:t xml:space="preserve">theme_bw</w:t>
+      </w:r>
+      <w:r>
+        <w:rPr>
+          <w:rStyle w:val="NormalTok"/>
+        </w:rPr>
+        <w:t xml:space="preserve">() +</w:t>
+      </w:r>
+      <w:r>
+        <w:rPr>
+          <w:rStyle w:val="StringTok"/>
+        </w:rPr>
+        <w:t xml:space="preserve"> </w:t>
+      </w:r>
+      <w:r>
+        <w:rPr>
+          <w:rStyle w:val="KeywordTok"/>
+        </w:rPr>
+        <w:t xml:space="preserve">labs</w:t>
+      </w:r>
+      <w:r>
+        <w:rPr>
+          <w:rStyle w:val="NormalTok"/>
+        </w:rPr>
+        <w:t xml:space="preserve">(</w:t>
+      </w:r>
+      <w:r>
+        <w:rPr>
+          <w:rStyle w:val="DataTypeTok"/>
+        </w:rPr>
+        <w:t xml:space="preserve">x =</w:t>
+      </w:r>
+      <w:r>
+        <w:rPr>
+          <w:rStyle w:val="NormalTok"/>
+        </w:rPr>
+        <w:t xml:space="preserve"> </w:t>
+      </w:r>
+      <w:r>
+        <w:rPr>
+          <w:rStyle w:val="StringTok"/>
+        </w:rPr>
+        <w:t xml:space="preserve">""</w:t>
+      </w:r>
+      <w:r>
+        <w:rPr>
+          <w:rStyle w:val="NormalTok"/>
+        </w:rPr>
+        <w:t xml:space="preserve">, </w:t>
+      </w:r>
+      <w:r>
+        <w:rPr>
+          <w:rStyle w:val="DataTypeTok"/>
+        </w:rPr>
+        <w:t xml:space="preserve">y =</w:t>
+      </w:r>
+      <w:r>
+        <w:rPr>
+          <w:rStyle w:val="NormalTok"/>
+        </w:rPr>
+        <w:t xml:space="preserve"> </w:t>
+      </w:r>
+      <w:r>
+        <w:rPr>
+          <w:rStyle w:val="StringTok"/>
+        </w:rPr>
+        <w:t xml:space="preserve">"log10(Age)"</w:t>
+      </w:r>
+      <w:r>
+        <w:rPr>
+          <w:rStyle w:val="NormalTok"/>
+        </w:rPr>
+        <w:t xml:space="preserve">);</w:t>
+      </w:r>
+    </w:p>
+    <w:p>
+      <w:pPr>
+        <w:pStyle w:val="SourceCode"/>
+      </w:pPr>
+      <w:r>
+        <w:rPr>
+          <w:rStyle w:val="VerbatimChar"/>
+        </w:rPr>
+        <w:t xml:space="preserve">## Warning: Removed 44 rows containing non-finite values (stat_boxplot).</w:t>
+      </w:r>
+    </w:p>
+    <w:p>
+      <w:pPr>
+        <w:pStyle w:val="FirstParagraph"/>
+      </w:pPr>
+      <w:r>
+        <w:drawing>
+          <wp:inline>
+            <wp:extent cx="5334000" cy="4267200"/>
+            <wp:effectExtent b="0" l="0" r="0" t="0"/>
+            <wp:docPr descr="" id="1" name="Picture"/>
+            <a:graphic>
+              <a:graphicData uri="http://schemas.openxmlformats.org/drawingml/2006/picture">
+                <pic:pic>
+                  <pic:nvPicPr>
+                    <pic:cNvPr descr="example_word_files/figure-docx/unnamed-chunk-5-1.png" id="0" name="Picture"/>
+                    <pic:cNvPicPr>
+                      <a:picLocks noChangeArrowheads="1" noChangeAspect="1"/>
+                    </pic:cNvPicPr>
+                  </pic:nvPicPr>
+                  <pic:blipFill>
+                    <a:blip r:embed="rId31"/>
+                    <a:stretch>
+                      <a:fillRect/>
+                    </a:stretch>
+                  </pic:blipFill>
+                  <pic:spPr bwMode="auto">
+                    <a:xfrm>
+                      <a:off x="0" y="0"/>
+                      <a:ext cx="5334000" cy="4267200"/>
+                    </a:xfrm>
+                    <a:prstGeom prst="rect">
+                      <a:avLst/>
+                    </a:prstGeom>
+                    <a:noFill/>
+                    <a:ln w="9525">
+                      <a:noFill/>
+                      <a:headEnd/>
+                      <a:tailEnd/>
+                    </a:ln>
+                  </pic:spPr>
+                </pic:pic>
+              </a:graphicData>
+            </a:graphic>
+          </wp:inline>
+        </w:drawing>
+      </w:r>
+    </w:p>
+    <w:p>
+      <w:pPr>
+        <w:pStyle w:val="Heading2"/>
+      </w:pPr>
+      <w:bookmarkStart w:id="32" w:name="table"/>
+      <w:bookmarkEnd w:id="32"/>
+      <w:r>
+        <w:t xml:space="preserve">Table</w:t>
+      </w:r>
+    </w:p>
+    <w:p>
+      <w:pPr>
+        <w:pStyle w:val="Heading3"/>
+      </w:pPr>
+      <w:bookmarkStart w:id="33" w:name="using-kable"/>
+      <w:bookmarkEnd w:id="33"/>
+      <w:r>
+        <w:t xml:space="preserve">Using</w:t>
+      </w:r>
+      <w:r>
+        <w:t xml:space="preserve"> </w:t>
+      </w:r>
+      <w:r>
+        <w:rPr>
+          <w:rStyle w:val="VerbatimChar"/>
+        </w:rPr>
+        <w:t xml:space="preserve">kable</w:t>
+      </w:r>
+    </w:p>
+    <w:p>
+      <w:pPr>
+        <w:pStyle w:val="SourceCode"/>
+      </w:pPr>
+      <w:r>
+        <w:rPr>
+          <w:rStyle w:val="CommentTok"/>
+        </w:rPr>
         <w:t xml:space="preserve"># Layout table using kable</w:t>
       </w:r>
       <w:r>
@@ -490,7 +1160,39 @@
         <w:rPr>
           <w:rStyle w:val="NormalTok"/>
         </w:rPr>
-        <w:t xml:space="preserve">]);</w:t>
+        <w:t xml:space="preserve">], </w:t>
+      </w:r>
+      <w:r>
+        <w:rPr>
+          <w:rStyle w:val="DataTypeTok"/>
+        </w:rPr>
+        <w:t xml:space="preserve">caption =</w:t>
+      </w:r>
+      <w:r>
+        <w:rPr>
+          <w:rStyle w:val="NormalTok"/>
+        </w:rPr>
+        <w:t xml:space="preserve"> </w:t>
+      </w:r>
+      <w:r>
+        <w:rPr>
+          <w:rStyle w:val="StringTok"/>
+        </w:rPr>
+        <w:t xml:space="preserve">"Sample data of 10 Star Wars characters"</w:t>
+      </w:r>
+      <w:r>
+        <w:rPr>
+          <w:rStyle w:val="NormalTok"/>
+        </w:rPr>
+        <w:t xml:space="preserve">);</w:t>
+      </w:r>
+    </w:p>
+    <w:p>
+      <w:pPr>
+        <w:pStyle w:val="TableCaption"/>
+      </w:pPr>
+      <w:r>
+        <w:t xml:space="preserve">Sample data of 10 Star Wars characters</w:t>
       </w:r>
     </w:p>
     <w:tbl>
@@ -498,6 +1200,7 @@
         <w:tblStyle w:val="TableNormal"/>
         <w:tblW w:type="pct" w:w="0.0"/>
         <w:tblLook w:firstRow="1"/>
+        <w:tblCaption w:val="Sample data of 10 Star Wars characters"/>
       </w:tblPr>
       <w:tblGrid/>
       <w:tr>
@@ -1292,8 +1995,8 @@
       <w:pPr>
         <w:pStyle w:val="Heading3"/>
       </w:pPr>
-      <w:bookmarkStart w:id="28" w:name="using-pander"/>
-      <w:bookmarkEnd w:id="28"/>
+      <w:bookmarkStart w:id="34" w:name="using-pander"/>
+      <w:bookmarkEnd w:id="34"/>
       <w:r>
         <w:t xml:space="preserve">Using</w:t>
       </w:r>
@@ -1322,6 +2025,15 @@
       </w:r>
       <w:r>
         <w:rPr>
+          <w:rStyle w:val="CommentTok"/>
+        </w:rPr>
+        <w:t xml:space="preserve"># Note the use of code chunk option results="asis" in the Rmd source file</w:t>
+      </w:r>
+      <w:r>
+        <w:br w:type="textWrapping"/>
+      </w:r>
+      <w:r>
+        <w:rPr>
           <w:rStyle w:val="KeywordTok"/>
         </w:rPr>
         <w:t xml:space="preserve">suppressWarnings</w:t>
@@ -1363,12 +2075,69 @@
         <w:rPr>
           <w:rStyle w:val="NormalTok"/>
         </w:rPr>
-        <w:t xml:space="preserve">(starwars[</w:t>
+        <w:t xml:space="preserve">(</w:t>
+      </w:r>
+      <w:r>
+        <w:br w:type="textWrapping"/>
+      </w:r>
+      <w:r>
+        <w:rPr>
+          <w:rStyle w:val="NormalTok"/>
+        </w:rPr>
+        <w:t xml:space="preserve"> </w:t>
+      </w:r>
+      <w:r>
+        <w:rPr>
+          <w:rStyle w:val="NormalTok"/>
+        </w:rPr>
+        <w:t xml:space="preserve"> </w:t>
+      </w:r>
+      <w:r>
+        <w:rPr>
+          <w:rStyle w:val="NormalTok"/>
+        </w:rPr>
+        <w:t xml:space="preserve">starwars[(</w:t>
+      </w:r>
+      <w:r>
+        <w:rPr>
+          <w:rStyle w:val="KeywordTok"/>
+        </w:rPr>
+        <w:t xml:space="preserve">nrow</w:t>
+      </w:r>
+      <w:r>
+        <w:rPr>
+          <w:rStyle w:val="NormalTok"/>
+        </w:rPr>
+        <w:t xml:space="preserve">(starwars)-</w:t>
       </w:r>
       <w:r>
         <w:rPr>
           <w:rStyle w:val="DecValTok"/>
         </w:rPr>
+        <w:t xml:space="preserve">10</w:t>
+      </w:r>
+      <w:r>
+        <w:rPr>
+          <w:rStyle w:val="NormalTok"/>
+        </w:rPr>
+        <w:t xml:space="preserve">):</w:t>
+      </w:r>
+      <w:r>
+        <w:rPr>
+          <w:rStyle w:val="KeywordTok"/>
+        </w:rPr>
+        <w:t xml:space="preserve">nrow</w:t>
+      </w:r>
+      <w:r>
+        <w:rPr>
+          <w:rStyle w:val="NormalTok"/>
+        </w:rPr>
+        <w:t xml:space="preserve">(starwars), </w:t>
+      </w:r>
+      <w:r>
+        <w:rPr>
+          <w:rStyle w:val="DecValTok"/>
+        </w:rPr>
         <w:t xml:space="preserve">1</w:t>
       </w:r>
       <w:r>
@@ -1381,37 +2150,60 @@
         <w:rPr>
           <w:rStyle w:val="DecValTok"/>
         </w:rPr>
-        <w:t xml:space="preserve">10</w:t>
-      </w:r>
-      <w:r>
-        <w:rPr>
-          <w:rStyle w:val="NormalTok"/>
-        </w:rPr>
-        <w:t xml:space="preserve">, </w:t>
-      </w:r>
-      <w:r>
-        <w:rPr>
-          <w:rStyle w:val="DecValTok"/>
-        </w:rPr>
-        <w:t xml:space="preserve">1</w:t>
-      </w:r>
-      <w:r>
-        <w:rPr>
-          <w:rStyle w:val="NormalTok"/>
-        </w:rPr>
-        <w:t xml:space="preserve">:</w:t>
-      </w:r>
-      <w:r>
-        <w:rPr>
-          <w:rStyle w:val="DecValTok"/>
-        </w:rPr>
         <w:t xml:space="preserve">6</w:t>
       </w:r>
       <w:r>
         <w:rPr>
           <w:rStyle w:val="NormalTok"/>
         </w:rPr>
-        <w:t xml:space="preserve">]);</w:t>
+        <w:t xml:space="preserve">], </w:t>
+      </w:r>
+      <w:r>
+        <w:br w:type="textWrapping"/>
+      </w:r>
+      <w:r>
+        <w:rPr>
+          <w:rStyle w:val="NormalTok"/>
+        </w:rPr>
+        <w:t xml:space="preserve"> </w:t>
+      </w:r>
+      <w:r>
+        <w:rPr>
+          <w:rStyle w:val="NormalTok"/>
+        </w:rPr>
+        <w:t xml:space="preserve"> </w:t>
+      </w:r>
+      <w:r>
+        <w:rPr>
+          <w:rStyle w:val="DataTypeTok"/>
+        </w:rPr>
+        <w:t xml:space="preserve">caption =</w:t>
+      </w:r>
+      <w:r>
+        <w:rPr>
+          <w:rStyle w:val="NormalTok"/>
+        </w:rPr>
+        <w:t xml:space="preserve"> </w:t>
+      </w:r>
+      <w:r>
+        <w:rPr>
+          <w:rStyle w:val="StringTok"/>
+        </w:rPr>
+        <w:t xml:space="preserve">"Sample data of 10 Star Wars characters"</w:t>
+      </w:r>
+      <w:r>
+        <w:rPr>
+          <w:rStyle w:val="NormalTok"/>
+        </w:rPr>
+        <w:t xml:space="preserve">);</w:t>
+      </w:r>
+    </w:p>
+    <w:p>
+      <w:pPr>
+        <w:pStyle w:val="TableCaption"/>
+      </w:pPr>
+      <w:r>
+        <w:t xml:space="preserve">Sample data of 10 Star Wars characters</w:t>
       </w:r>
     </w:p>
     <w:tbl>
@@ -1419,14 +2211,15 @@
         <w:tblStyle w:val="TableNormal"/>
         <w:tblW w:type="pct" w:w="5000.0"/>
         <w:tblLook w:firstRow="1"/>
+        <w:tblCaption w:val="Sample data of 10 Star Wars characters"/>
       </w:tblPr>
       <w:tblGrid>
-        <w:gridCol w:w="2132"/>
-        <w:gridCol w:w="913"/>
-        <w:gridCol w:w="710"/>
-        <w:gridCol w:w="1624"/>
-        <w:gridCol w:w="1421"/>
-        <w:gridCol w:w="1116"/>
+        <w:gridCol w:w="1851"/>
+        <w:gridCol w:w="925"/>
+        <w:gridCol w:w="720"/>
+        <w:gridCol w:w="1337"/>
+        <w:gridCol w:w="1542"/>
+        <w:gridCol w:w="1542"/>
       </w:tblGrid>
       <w:tr>
         <w:trPr>
@@ -1543,62 +2336,62 @@
               <w:jc w:val="center"/>
             </w:pPr>
             <w:r>
-              <w:t xml:space="preserve">Luke Skywalker</w:t>
-            </w:r>
-          </w:p>
-        </w:tc>
-        <w:tc>
-          <w:p>
-            <w:pPr>
-              <w:pStyle w:val="Compact"/>
-              <w:jc w:val="center"/>
-            </w:pPr>
-            <w:r>
-              <w:t xml:space="preserve">172</w:t>
-            </w:r>
-          </w:p>
-        </w:tc>
-        <w:tc>
-          <w:p>
-            <w:pPr>
-              <w:pStyle w:val="Compact"/>
-              <w:jc w:val="center"/>
-            </w:pPr>
-            <w:r>
-              <w:t xml:space="preserve">77</w:t>
-            </w:r>
-          </w:p>
-        </w:tc>
-        <w:tc>
-          <w:p>
-            <w:pPr>
-              <w:pStyle w:val="Compact"/>
-              <w:jc w:val="center"/>
-            </w:pPr>
-            <w:r>
-              <w:t xml:space="preserve">blond</w:t>
-            </w:r>
-          </w:p>
-        </w:tc>
-        <w:tc>
-          <w:p>
-            <w:pPr>
-              <w:pStyle w:val="Compact"/>
-              <w:jc w:val="center"/>
-            </w:pPr>
-            <w:r>
-              <w:t xml:space="preserve">fair</w:t>
-            </w:r>
-          </w:p>
-        </w:tc>
-        <w:tc>
-          <w:p>
-            <w:pPr>
-              <w:pStyle w:val="Compact"/>
-              <w:jc w:val="center"/>
-            </w:pPr>
-            <w:r>
-              <w:t xml:space="preserve">blue</w:t>
+              <w:t xml:space="preserve">Grievous</w:t>
+            </w:r>
+          </w:p>
+        </w:tc>
+        <w:tc>
+          <w:p>
+            <w:pPr>
+              <w:pStyle w:val="Compact"/>
+              <w:jc w:val="center"/>
+            </w:pPr>
+            <w:r>
+              <w:t xml:space="preserve">216</w:t>
+            </w:r>
+          </w:p>
+        </w:tc>
+        <w:tc>
+          <w:p>
+            <w:pPr>
+              <w:pStyle w:val="Compact"/>
+              <w:jc w:val="center"/>
+            </w:pPr>
+            <w:r>
+              <w:t xml:space="preserve">159</w:t>
+            </w:r>
+          </w:p>
+        </w:tc>
+        <w:tc>
+          <w:p>
+            <w:pPr>
+              <w:pStyle w:val="Compact"/>
+              <w:jc w:val="center"/>
+            </w:pPr>
+            <w:r>
+              <w:t xml:space="preserve">none</w:t>
+            </w:r>
+          </w:p>
+        </w:tc>
+        <w:tc>
+          <w:p>
+            <w:pPr>
+              <w:pStyle w:val="Compact"/>
+              <w:jc w:val="center"/>
+            </w:pPr>
+            <w:r>
+              <w:t xml:space="preserve">brown, white</w:t>
+            </w:r>
+          </w:p>
+        </w:tc>
+        <w:tc>
+          <w:p>
+            <w:pPr>
+              <w:pStyle w:val="Compact"/>
+              <w:jc w:val="center"/>
+            </w:pPr>
+            <w:r>
+              <w:t xml:space="preserve">green, yellow</w:t>
             </w:r>
           </w:p>
         </w:tc>
@@ -1611,62 +2404,62 @@
               <w:jc w:val="center"/>
             </w:pPr>
             <w:r>
-              <w:t xml:space="preserve">C-3PO</w:t>
-            </w:r>
-          </w:p>
-        </w:tc>
-        <w:tc>
-          <w:p>
-            <w:pPr>
-              <w:pStyle w:val="Compact"/>
-              <w:jc w:val="center"/>
-            </w:pPr>
-            <w:r>
-              <w:t xml:space="preserve">167</w:t>
-            </w:r>
-          </w:p>
-        </w:tc>
-        <w:tc>
-          <w:p>
-            <w:pPr>
-              <w:pStyle w:val="Compact"/>
-              <w:jc w:val="center"/>
-            </w:pPr>
-            <w:r>
-              <w:t xml:space="preserve">75</w:t>
-            </w:r>
-          </w:p>
-        </w:tc>
-        <w:tc>
-          <w:p>
-            <w:pPr>
-              <w:pStyle w:val="Compact"/>
-              <w:jc w:val="center"/>
-            </w:pPr>
-            <w:r>
-              <w:t xml:space="preserve">NA</w:t>
-            </w:r>
-          </w:p>
-        </w:tc>
-        <w:tc>
-          <w:p>
-            <w:pPr>
-              <w:pStyle w:val="Compact"/>
-              <w:jc w:val="center"/>
-            </w:pPr>
-            <w:r>
-              <w:t xml:space="preserve">gold</w:t>
-            </w:r>
-          </w:p>
-        </w:tc>
-        <w:tc>
-          <w:p>
-            <w:pPr>
-              <w:pStyle w:val="Compact"/>
-              <w:jc w:val="center"/>
-            </w:pPr>
-            <w:r>
-              <w:t xml:space="preserve">yellow</w:t>
+              <w:t xml:space="preserve">Tarfful</w:t>
+            </w:r>
+          </w:p>
+        </w:tc>
+        <w:tc>
+          <w:p>
+            <w:pPr>
+              <w:pStyle w:val="Compact"/>
+              <w:jc w:val="center"/>
+            </w:pPr>
+            <w:r>
+              <w:t xml:space="preserve">234</w:t>
+            </w:r>
+          </w:p>
+        </w:tc>
+        <w:tc>
+          <w:p>
+            <w:pPr>
+              <w:pStyle w:val="Compact"/>
+              <w:jc w:val="center"/>
+            </w:pPr>
+            <w:r>
+              <w:t xml:space="preserve">136</w:t>
+            </w:r>
+          </w:p>
+        </w:tc>
+        <w:tc>
+          <w:p>
+            <w:pPr>
+              <w:pStyle w:val="Compact"/>
+              <w:jc w:val="center"/>
+            </w:pPr>
+            <w:r>
+              <w:t xml:space="preserve">brown</w:t>
+            </w:r>
+          </w:p>
+        </w:tc>
+        <w:tc>
+          <w:p>
+            <w:pPr>
+              <w:pStyle w:val="Compact"/>
+              <w:jc w:val="center"/>
+            </w:pPr>
+            <w:r>
+              <w:t xml:space="preserve">brown</w:t>
+            </w:r>
+          </w:p>
+        </w:tc>
+        <w:tc>
+          <w:p>
+            <w:pPr>
+              <w:pStyle w:val="Compact"/>
+              <w:jc w:val="center"/>
+            </w:pPr>
+            <w:r>
+              <w:t xml:space="preserve">blue</w:t>
             </w:r>
           </w:p>
         </w:tc>
@@ -1679,62 +2472,62 @@
               <w:jc w:val="center"/>
             </w:pPr>
             <w:r>
-              <w:t xml:space="preserve">R2-D2</w:t>
-            </w:r>
-          </w:p>
-        </w:tc>
-        <w:tc>
-          <w:p>
-            <w:pPr>
-              <w:pStyle w:val="Compact"/>
-              <w:jc w:val="center"/>
-            </w:pPr>
-            <w:r>
-              <w:t xml:space="preserve">96</w:t>
-            </w:r>
-          </w:p>
-        </w:tc>
-        <w:tc>
-          <w:p>
-            <w:pPr>
-              <w:pStyle w:val="Compact"/>
-              <w:jc w:val="center"/>
-            </w:pPr>
-            <w:r>
-              <w:t xml:space="preserve">32</w:t>
-            </w:r>
-          </w:p>
-        </w:tc>
-        <w:tc>
-          <w:p>
-            <w:pPr>
-              <w:pStyle w:val="Compact"/>
-              <w:jc w:val="center"/>
-            </w:pPr>
-            <w:r>
-              <w:t xml:space="preserve">NA</w:t>
-            </w:r>
-          </w:p>
-        </w:tc>
-        <w:tc>
-          <w:p>
-            <w:pPr>
-              <w:pStyle w:val="Compact"/>
-              <w:jc w:val="center"/>
-            </w:pPr>
-            <w:r>
-              <w:t xml:space="preserve">white, blue</w:t>
-            </w:r>
-          </w:p>
-        </w:tc>
-        <w:tc>
-          <w:p>
-            <w:pPr>
-              <w:pStyle w:val="Compact"/>
-              <w:jc w:val="center"/>
-            </w:pPr>
-            <w:r>
-              <w:t xml:space="preserve">red</w:t>
+              <w:t xml:space="preserve">Raymus Antilles</w:t>
+            </w:r>
+          </w:p>
+        </w:tc>
+        <w:tc>
+          <w:p>
+            <w:pPr>
+              <w:pStyle w:val="Compact"/>
+              <w:jc w:val="center"/>
+            </w:pPr>
+            <w:r>
+              <w:t xml:space="preserve">188</w:t>
+            </w:r>
+          </w:p>
+        </w:tc>
+        <w:tc>
+          <w:p>
+            <w:pPr>
+              <w:pStyle w:val="Compact"/>
+              <w:jc w:val="center"/>
+            </w:pPr>
+            <w:r>
+              <w:t xml:space="preserve">79</w:t>
+            </w:r>
+          </w:p>
+        </w:tc>
+        <w:tc>
+          <w:p>
+            <w:pPr>
+              <w:pStyle w:val="Compact"/>
+              <w:jc w:val="center"/>
+            </w:pPr>
+            <w:r>
+              <w:t xml:space="preserve">brown</w:t>
+            </w:r>
+          </w:p>
+        </w:tc>
+        <w:tc>
+          <w:p>
+            <w:pPr>
+              <w:pStyle w:val="Compact"/>
+              <w:jc w:val="center"/>
+            </w:pPr>
+            <w:r>
+              <w:t xml:space="preserve">light</w:t>
+            </w:r>
+          </w:p>
+        </w:tc>
+        <w:tc>
+          <w:p>
+            <w:pPr>
+              <w:pStyle w:val="Compact"/>
+              <w:jc w:val="center"/>
+            </w:pPr>
+            <w:r>
+              <w:t xml:space="preserve">brown</w:t>
             </w:r>
           </w:p>
         </w:tc>
@@ -1747,29 +2540,29 @@
               <w:jc w:val="center"/>
             </w:pPr>
             <w:r>
-              <w:t xml:space="preserve">Darth Vader</w:t>
-            </w:r>
-          </w:p>
-        </w:tc>
-        <w:tc>
-          <w:p>
-            <w:pPr>
-              <w:pStyle w:val="Compact"/>
-              <w:jc w:val="center"/>
-            </w:pPr>
-            <w:r>
-              <w:t xml:space="preserve">202</w:t>
-            </w:r>
-          </w:p>
-        </w:tc>
-        <w:tc>
-          <w:p>
-            <w:pPr>
-              <w:pStyle w:val="Compact"/>
-              <w:jc w:val="center"/>
-            </w:pPr>
-            <w:r>
-              <w:t xml:space="preserve">136</w:t>
+              <w:t xml:space="preserve">Sly Moore</w:t>
+            </w:r>
+          </w:p>
+        </w:tc>
+        <w:tc>
+          <w:p>
+            <w:pPr>
+              <w:pStyle w:val="Compact"/>
+              <w:jc w:val="center"/>
+            </w:pPr>
+            <w:r>
+              <w:t xml:space="preserve">178</w:t>
+            </w:r>
+          </w:p>
+        </w:tc>
+        <w:tc>
+          <w:p>
+            <w:pPr>
+              <w:pStyle w:val="Compact"/>
+              <w:jc w:val="center"/>
+            </w:pPr>
+            <w:r>
+              <w:t xml:space="preserve">48</w:t>
             </w:r>
           </w:p>
         </w:tc>
@@ -1791,18 +2584,18 @@
               <w:jc w:val="center"/>
             </w:pPr>
             <w:r>
+              <w:t xml:space="preserve">pale</w:t>
+            </w:r>
+          </w:p>
+        </w:tc>
+        <w:tc>
+          <w:p>
+            <w:pPr>
+              <w:pStyle w:val="Compact"/>
+              <w:jc w:val="center"/>
+            </w:pPr>
+            <w:r>
               <w:t xml:space="preserve">white</w:t>
-            </w:r>
-          </w:p>
-        </w:tc>
-        <w:tc>
-          <w:p>
-            <w:pPr>
-              <w:pStyle w:val="Compact"/>
-              <w:jc w:val="center"/>
-            </w:pPr>
-            <w:r>
-              <w:t xml:space="preserve">yellow</w:t>
             </w:r>
           </w:p>
         </w:tc>
@@ -1815,62 +2608,62 @@
               <w:jc w:val="center"/>
             </w:pPr>
             <w:r>
-              <w:t xml:space="preserve">Leia Organa</w:t>
-            </w:r>
-          </w:p>
-        </w:tc>
-        <w:tc>
-          <w:p>
-            <w:pPr>
-              <w:pStyle w:val="Compact"/>
-              <w:jc w:val="center"/>
-            </w:pPr>
-            <w:r>
-              <w:t xml:space="preserve">150</w:t>
-            </w:r>
-          </w:p>
-        </w:tc>
-        <w:tc>
-          <w:p>
-            <w:pPr>
-              <w:pStyle w:val="Compact"/>
-              <w:jc w:val="center"/>
-            </w:pPr>
-            <w:r>
-              <w:t xml:space="preserve">49</w:t>
-            </w:r>
-          </w:p>
-        </w:tc>
-        <w:tc>
-          <w:p>
-            <w:pPr>
-              <w:pStyle w:val="Compact"/>
-              <w:jc w:val="center"/>
-            </w:pPr>
-            <w:r>
-              <w:t xml:space="preserve">brown</w:t>
-            </w:r>
-          </w:p>
-        </w:tc>
-        <w:tc>
-          <w:p>
-            <w:pPr>
-              <w:pStyle w:val="Compact"/>
-              <w:jc w:val="center"/>
-            </w:pPr>
-            <w:r>
-              <w:t xml:space="preserve">light</w:t>
-            </w:r>
-          </w:p>
-        </w:tc>
-        <w:tc>
-          <w:p>
-            <w:pPr>
-              <w:pStyle w:val="Compact"/>
-              <w:jc w:val="center"/>
-            </w:pPr>
-            <w:r>
-              <w:t xml:space="preserve">brown</w:t>
+              <w:t xml:space="preserve">Tion Medon</w:t>
+            </w:r>
+          </w:p>
+        </w:tc>
+        <w:tc>
+          <w:p>
+            <w:pPr>
+              <w:pStyle w:val="Compact"/>
+              <w:jc w:val="center"/>
+            </w:pPr>
+            <w:r>
+              <w:t xml:space="preserve">206</w:t>
+            </w:r>
+          </w:p>
+        </w:tc>
+        <w:tc>
+          <w:p>
+            <w:pPr>
+              <w:pStyle w:val="Compact"/>
+              <w:jc w:val="center"/>
+            </w:pPr>
+            <w:r>
+              <w:t xml:space="preserve">80</w:t>
+            </w:r>
+          </w:p>
+        </w:tc>
+        <w:tc>
+          <w:p>
+            <w:pPr>
+              <w:pStyle w:val="Compact"/>
+              <w:jc w:val="center"/>
+            </w:pPr>
+            <w:r>
+              <w:t xml:space="preserve">none</w:t>
+            </w:r>
+          </w:p>
+        </w:tc>
+        <w:tc>
+          <w:p>
+            <w:pPr>
+              <w:pStyle w:val="Compact"/>
+              <w:jc w:val="center"/>
+            </w:pPr>
+            <w:r>
+              <w:t xml:space="preserve">grey</w:t>
+            </w:r>
+          </w:p>
+        </w:tc>
+        <w:tc>
+          <w:p>
+            <w:pPr>
+              <w:pStyle w:val="Compact"/>
+              <w:jc w:val="center"/>
+            </w:pPr>
+            <w:r>
+              <w:t xml:space="preserve">black</w:t>
             </w:r>
           </w:p>
         </w:tc>
@@ -1883,62 +2676,62 @@
               <w:jc w:val="center"/>
             </w:pPr>
             <w:r>
-              <w:t xml:space="preserve">Owen Lars</w:t>
-            </w:r>
-          </w:p>
-        </w:tc>
-        <w:tc>
-          <w:p>
-            <w:pPr>
-              <w:pStyle w:val="Compact"/>
-              <w:jc w:val="center"/>
-            </w:pPr>
-            <w:r>
-              <w:t xml:space="preserve">178</w:t>
-            </w:r>
-          </w:p>
-        </w:tc>
-        <w:tc>
-          <w:p>
-            <w:pPr>
-              <w:pStyle w:val="Compact"/>
-              <w:jc w:val="center"/>
-            </w:pPr>
-            <w:r>
-              <w:t xml:space="preserve">120</w:t>
-            </w:r>
-          </w:p>
-        </w:tc>
-        <w:tc>
-          <w:p>
-            <w:pPr>
-              <w:pStyle w:val="Compact"/>
-              <w:jc w:val="center"/>
-            </w:pPr>
-            <w:r>
-              <w:t xml:space="preserve">brown, grey</w:t>
-            </w:r>
-          </w:p>
-        </w:tc>
-        <w:tc>
-          <w:p>
-            <w:pPr>
-              <w:pStyle w:val="Compact"/>
-              <w:jc w:val="center"/>
-            </w:pPr>
-            <w:r>
-              <w:t xml:space="preserve">light</w:t>
-            </w:r>
-          </w:p>
-        </w:tc>
-        <w:tc>
-          <w:p>
-            <w:pPr>
-              <w:pStyle w:val="Compact"/>
-              <w:jc w:val="center"/>
-            </w:pPr>
-            <w:r>
-              <w:t xml:space="preserve">blue</w:t>
+              <w:t xml:space="preserve">Finn</w:t>
+            </w:r>
+          </w:p>
+        </w:tc>
+        <w:tc>
+          <w:p>
+            <w:pPr>
+              <w:pStyle w:val="Compact"/>
+              <w:jc w:val="center"/>
+            </w:pPr>
+            <w:r>
+              <w:t xml:space="preserve">NA</w:t>
+            </w:r>
+          </w:p>
+        </w:tc>
+        <w:tc>
+          <w:p>
+            <w:pPr>
+              <w:pStyle w:val="Compact"/>
+              <w:jc w:val="center"/>
+            </w:pPr>
+            <w:r>
+              <w:t xml:space="preserve">NA</w:t>
+            </w:r>
+          </w:p>
+        </w:tc>
+        <w:tc>
+          <w:p>
+            <w:pPr>
+              <w:pStyle w:val="Compact"/>
+              <w:jc w:val="center"/>
+            </w:pPr>
+            <w:r>
+              <w:t xml:space="preserve">black</w:t>
+            </w:r>
+          </w:p>
+        </w:tc>
+        <w:tc>
+          <w:p>
+            <w:pPr>
+              <w:pStyle w:val="Compact"/>
+              <w:jc w:val="center"/>
+            </w:pPr>
+            <w:r>
+              <w:t xml:space="preserve">dark</w:t>
+            </w:r>
+          </w:p>
+        </w:tc>
+        <w:tc>
+          <w:p>
+            <w:pPr>
+              <w:pStyle w:val="Compact"/>
+              <w:jc w:val="center"/>
+            </w:pPr>
+            <w:r>
+              <w:t xml:space="preserve">dark</w:t>
             </w:r>
           </w:p>
         </w:tc>
@@ -1951,29 +2744,29 @@
               <w:jc w:val="center"/>
             </w:pPr>
             <w:r>
-              <w:t xml:space="preserve">Beru Whitesun lars</w:t>
-            </w:r>
-          </w:p>
-        </w:tc>
-        <w:tc>
-          <w:p>
-            <w:pPr>
-              <w:pStyle w:val="Compact"/>
-              <w:jc w:val="center"/>
-            </w:pPr>
-            <w:r>
-              <w:t xml:space="preserve">165</w:t>
-            </w:r>
-          </w:p>
-        </w:tc>
-        <w:tc>
-          <w:p>
-            <w:pPr>
-              <w:pStyle w:val="Compact"/>
-              <w:jc w:val="center"/>
-            </w:pPr>
-            <w:r>
-              <w:t xml:space="preserve">75</w:t>
+              <w:t xml:space="preserve">Rey</w:t>
+            </w:r>
+          </w:p>
+        </w:tc>
+        <w:tc>
+          <w:p>
+            <w:pPr>
+              <w:pStyle w:val="Compact"/>
+              <w:jc w:val="center"/>
+            </w:pPr>
+            <w:r>
+              <w:t xml:space="preserve">NA</w:t>
+            </w:r>
+          </w:p>
+        </w:tc>
+        <w:tc>
+          <w:p>
+            <w:pPr>
+              <w:pStyle w:val="Compact"/>
+              <w:jc w:val="center"/>
+            </w:pPr>
+            <w:r>
+              <w:t xml:space="preserve">NA</w:t>
             </w:r>
           </w:p>
         </w:tc>
@@ -2006,7 +2799,7 @@
               <w:jc w:val="center"/>
             </w:pPr>
             <w:r>
-              <w:t xml:space="preserve">blue</w:t>
+              <w:t xml:space="preserve">hazel</w:t>
             </w:r>
           </w:p>
         </w:tc>
@@ -2019,29 +2812,7 @@
               <w:jc w:val="center"/>
             </w:pPr>
             <w:r>
-              <w:t xml:space="preserve">R5-D4</w:t>
-            </w:r>
-          </w:p>
-        </w:tc>
-        <w:tc>
-          <w:p>
-            <w:pPr>
-              <w:pStyle w:val="Compact"/>
-              <w:jc w:val="center"/>
-            </w:pPr>
-            <w:r>
-              <w:t xml:space="preserve">97</w:t>
-            </w:r>
-          </w:p>
-        </w:tc>
-        <w:tc>
-          <w:p>
-            <w:pPr>
-              <w:pStyle w:val="Compact"/>
-              <w:jc w:val="center"/>
-            </w:pPr>
-            <w:r>
-              <w:t xml:space="preserve">32</w:t>
+              <w:t xml:space="preserve">Poe Dameron</w:t>
             </w:r>
           </w:p>
         </w:tc>
@@ -2063,18 +2834,40 @@
               <w:jc w:val="center"/>
             </w:pPr>
             <w:r>
-              <w:t xml:space="preserve">white, red</w:t>
-            </w:r>
-          </w:p>
-        </w:tc>
-        <w:tc>
-          <w:p>
-            <w:pPr>
-              <w:pStyle w:val="Compact"/>
-              <w:jc w:val="center"/>
-            </w:pPr>
-            <w:r>
-              <w:t xml:space="preserve">red</w:t>
+              <w:t xml:space="preserve">NA</w:t>
+            </w:r>
+          </w:p>
+        </w:tc>
+        <w:tc>
+          <w:p>
+            <w:pPr>
+              <w:pStyle w:val="Compact"/>
+              <w:jc w:val="center"/>
+            </w:pPr>
+            <w:r>
+              <w:t xml:space="preserve">brown</w:t>
+            </w:r>
+          </w:p>
+        </w:tc>
+        <w:tc>
+          <w:p>
+            <w:pPr>
+              <w:pStyle w:val="Compact"/>
+              <w:jc w:val="center"/>
+            </w:pPr>
+            <w:r>
+              <w:t xml:space="preserve">light</w:t>
+            </w:r>
+          </w:p>
+        </w:tc>
+        <w:tc>
+          <w:p>
+            <w:pPr>
+              <w:pStyle w:val="Compact"/>
+              <w:jc w:val="center"/>
+            </w:pPr>
+            <w:r>
+              <w:t xml:space="preserve">brown</w:t>
             </w:r>
           </w:p>
         </w:tc>
@@ -2087,29 +2880,51 @@
               <w:jc w:val="center"/>
             </w:pPr>
             <w:r>
-              <w:t xml:space="preserve">Biggs Darklighter</w:t>
-            </w:r>
-          </w:p>
-        </w:tc>
-        <w:tc>
-          <w:p>
-            <w:pPr>
-              <w:pStyle w:val="Compact"/>
-              <w:jc w:val="center"/>
-            </w:pPr>
-            <w:r>
-              <w:t xml:space="preserve">183</w:t>
-            </w:r>
-          </w:p>
-        </w:tc>
-        <w:tc>
-          <w:p>
-            <w:pPr>
-              <w:pStyle w:val="Compact"/>
-              <w:jc w:val="center"/>
-            </w:pPr>
-            <w:r>
-              <w:t xml:space="preserve">84</w:t>
+              <w:t xml:space="preserve">BB8</w:t>
+            </w:r>
+          </w:p>
+        </w:tc>
+        <w:tc>
+          <w:p>
+            <w:pPr>
+              <w:pStyle w:val="Compact"/>
+              <w:jc w:val="center"/>
+            </w:pPr>
+            <w:r>
+              <w:t xml:space="preserve">NA</w:t>
+            </w:r>
+          </w:p>
+        </w:tc>
+        <w:tc>
+          <w:p>
+            <w:pPr>
+              <w:pStyle w:val="Compact"/>
+              <w:jc w:val="center"/>
+            </w:pPr>
+            <w:r>
+              <w:t xml:space="preserve">NA</w:t>
+            </w:r>
+          </w:p>
+        </w:tc>
+        <w:tc>
+          <w:p>
+            <w:pPr>
+              <w:pStyle w:val="Compact"/>
+              <w:jc w:val="center"/>
+            </w:pPr>
+            <w:r>
+              <w:t xml:space="preserve">none</w:t>
+            </w:r>
+          </w:p>
+        </w:tc>
+        <w:tc>
+          <w:p>
+            <w:pPr>
+              <w:pStyle w:val="Compact"/>
+              <w:jc w:val="center"/>
+            </w:pPr>
+            <w:r>
+              <w:t xml:space="preserve">none</w:t>
             </w:r>
           </w:p>
         </w:tc>
@@ -2121,28 +2936,6 @@
             </w:pPr>
             <w:r>
               <w:t xml:space="preserve">black</w:t>
-            </w:r>
-          </w:p>
-        </w:tc>
-        <w:tc>
-          <w:p>
-            <w:pPr>
-              <w:pStyle w:val="Compact"/>
-              <w:jc w:val="center"/>
-            </w:pPr>
-            <w:r>
-              <w:t xml:space="preserve">light</w:t>
-            </w:r>
-          </w:p>
-        </w:tc>
-        <w:tc>
-          <w:p>
-            <w:pPr>
-              <w:pStyle w:val="Compact"/>
-              <w:jc w:val="center"/>
-            </w:pPr>
-            <w:r>
-              <w:t xml:space="preserve">brown</w:t>
             </w:r>
           </w:p>
         </w:tc>
@@ -2155,62 +2948,130 @@
               <w:jc w:val="center"/>
             </w:pPr>
             <w:r>
-              <w:t xml:space="preserve">Obi-Wan Kenobi</w:t>
-            </w:r>
-          </w:p>
-        </w:tc>
-        <w:tc>
-          <w:p>
-            <w:pPr>
-              <w:pStyle w:val="Compact"/>
-              <w:jc w:val="center"/>
-            </w:pPr>
-            <w:r>
-              <w:t xml:space="preserve">182</w:t>
-            </w:r>
-          </w:p>
-        </w:tc>
-        <w:tc>
-          <w:p>
-            <w:pPr>
-              <w:pStyle w:val="Compact"/>
-              <w:jc w:val="center"/>
-            </w:pPr>
-            <w:r>
-              <w:t xml:space="preserve">77</w:t>
-            </w:r>
-          </w:p>
-        </w:tc>
-        <w:tc>
-          <w:p>
-            <w:pPr>
-              <w:pStyle w:val="Compact"/>
-              <w:jc w:val="center"/>
-            </w:pPr>
-            <w:r>
-              <w:t xml:space="preserve">auburn, white</w:t>
-            </w:r>
-          </w:p>
-        </w:tc>
-        <w:tc>
-          <w:p>
-            <w:pPr>
-              <w:pStyle w:val="Compact"/>
-              <w:jc w:val="center"/>
-            </w:pPr>
-            <w:r>
-              <w:t xml:space="preserve">fair</w:t>
-            </w:r>
-          </w:p>
-        </w:tc>
-        <w:tc>
-          <w:p>
-            <w:pPr>
-              <w:pStyle w:val="Compact"/>
-              <w:jc w:val="center"/>
-            </w:pPr>
-            <w:r>
-              <w:t xml:space="preserve">blue-gray</w:t>
+              <w:t xml:space="preserve">Captain Phasma</w:t>
+            </w:r>
+          </w:p>
+        </w:tc>
+        <w:tc>
+          <w:p>
+            <w:pPr>
+              <w:pStyle w:val="Compact"/>
+              <w:jc w:val="center"/>
+            </w:pPr>
+            <w:r>
+              <w:t xml:space="preserve">NA</w:t>
+            </w:r>
+          </w:p>
+        </w:tc>
+        <w:tc>
+          <w:p>
+            <w:pPr>
+              <w:pStyle w:val="Compact"/>
+              <w:jc w:val="center"/>
+            </w:pPr>
+            <w:r>
+              <w:t xml:space="preserve">NA</w:t>
+            </w:r>
+          </w:p>
+        </w:tc>
+        <w:tc>
+          <w:p>
+            <w:pPr>
+              <w:pStyle w:val="Compact"/>
+              <w:jc w:val="center"/>
+            </w:pPr>
+            <w:r>
+              <w:t xml:space="preserve">unknown</w:t>
+            </w:r>
+          </w:p>
+        </w:tc>
+        <w:tc>
+          <w:p>
+            <w:pPr>
+              <w:pStyle w:val="Compact"/>
+              <w:jc w:val="center"/>
+            </w:pPr>
+            <w:r>
+              <w:t xml:space="preserve">unknown</w:t>
+            </w:r>
+          </w:p>
+        </w:tc>
+        <w:tc>
+          <w:p>
+            <w:pPr>
+              <w:pStyle w:val="Compact"/>
+              <w:jc w:val="center"/>
+            </w:pPr>
+            <w:r>
+              <w:t xml:space="preserve">unknown</w:t>
+            </w:r>
+          </w:p>
+        </w:tc>
+      </w:tr>
+      <w:tr>
+        <w:tc>
+          <w:p>
+            <w:pPr>
+              <w:pStyle w:val="Compact"/>
+              <w:jc w:val="center"/>
+            </w:pPr>
+            <w:r>
+              <w:t xml:space="preserve">Padmé Amidala</w:t>
+            </w:r>
+          </w:p>
+        </w:tc>
+        <w:tc>
+          <w:p>
+            <w:pPr>
+              <w:pStyle w:val="Compact"/>
+              <w:jc w:val="center"/>
+            </w:pPr>
+            <w:r>
+              <w:t xml:space="preserve">165</w:t>
+            </w:r>
+          </w:p>
+        </w:tc>
+        <w:tc>
+          <w:p>
+            <w:pPr>
+              <w:pStyle w:val="Compact"/>
+              <w:jc w:val="center"/>
+            </w:pPr>
+            <w:r>
+              <w:t xml:space="preserve">45</w:t>
+            </w:r>
+          </w:p>
+        </w:tc>
+        <w:tc>
+          <w:p>
+            <w:pPr>
+              <w:pStyle w:val="Compact"/>
+              <w:jc w:val="center"/>
+            </w:pPr>
+            <w:r>
+              <w:t xml:space="preserve">brown</w:t>
+            </w:r>
+          </w:p>
+        </w:tc>
+        <w:tc>
+          <w:p>
+            <w:pPr>
+              <w:pStyle w:val="Compact"/>
+              <w:jc w:val="center"/>
+            </w:pPr>
+            <w:r>
+              <w:t xml:space="preserve">light</w:t>
+            </w:r>
+          </w:p>
+        </w:tc>
+        <w:tc>
+          <w:p>
+            <w:pPr>
+              <w:pStyle w:val="Compact"/>
+              <w:jc w:val="center"/>
+            </w:pPr>
+            <w:r>
+              <w:t xml:space="preserve">brown</w:t>
             </w:r>
           </w:p>
         </w:tc>
@@ -2220,8 +3081,8 @@
       <w:pPr>
         <w:pStyle w:val="Heading3"/>
       </w:pPr>
-      <w:bookmarkStart w:id="29" w:name="using-xtable"/>
-      <w:bookmarkEnd w:id="29"/>
+      <w:bookmarkStart w:id="35" w:name="using-xtable"/>
+      <w:bookmarkEnd w:id="35"/>
       <w:r>
         <w:t xml:space="preserve">Using</w:t>
       </w:r>
@@ -2252,6 +3113,15 @@
         <w:rPr>
           <w:rStyle w:val="CommentTok"/>
         </w:rPr>
+        <w:t xml:space="preserve"># Note the use of code chunk option results="asis" in the Rmd source file</w:t>
+      </w:r>
+      <w:r>
+        <w:br w:type="textWrapping"/>
+      </w:r>
+      <w:r>
+        <w:rPr>
+          <w:rStyle w:val="CommentTok"/>
+        </w:rPr>
         <w:t xml:space="preserve"># Note: This only produces LaTeX/HTML output</w:t>
       </w:r>
       <w:r>
@@ -2306,12 +3176,69 @@
         <w:rPr>
           <w:rStyle w:val="NormalTok"/>
         </w:rPr>
-        <w:t xml:space="preserve">(starwars[</w:t>
+        <w:t xml:space="preserve">(</w:t>
+      </w:r>
+      <w:r>
+        <w:br w:type="textWrapping"/>
+      </w:r>
+      <w:r>
+        <w:rPr>
+          <w:rStyle w:val="NormalTok"/>
+        </w:rPr>
+        <w:t xml:space="preserve"> </w:t>
+      </w:r>
+      <w:r>
+        <w:rPr>
+          <w:rStyle w:val="NormalTok"/>
+        </w:rPr>
+        <w:t xml:space="preserve"> </w:t>
+      </w:r>
+      <w:r>
+        <w:rPr>
+          <w:rStyle w:val="NormalTok"/>
+        </w:rPr>
+        <w:t xml:space="preserve">starwars[</w:t>
+      </w:r>
+      <w:r>
+        <w:rPr>
+          <w:rStyle w:val="KeywordTok"/>
+        </w:rPr>
+        <w:t xml:space="preserve">sample.int</w:t>
+      </w:r>
+      <w:r>
+        <w:rPr>
+          <w:rStyle w:val="NormalTok"/>
+        </w:rPr>
+        <w:t xml:space="preserve">(</w:t>
+      </w:r>
+      <w:r>
+        <w:rPr>
+          <w:rStyle w:val="KeywordTok"/>
+        </w:rPr>
+        <w:t xml:space="preserve">nrow</w:t>
+      </w:r>
+      <w:r>
+        <w:rPr>
+          <w:rStyle w:val="NormalTok"/>
+        </w:rPr>
+        <w:t xml:space="preserve">(starwars), </w:t>
       </w:r>
       <w:r>
         <w:rPr>
           <w:rStyle w:val="DecValTok"/>
         </w:rPr>
+        <w:t xml:space="preserve">10</w:t>
+      </w:r>
+      <w:r>
+        <w:rPr>
+          <w:rStyle w:val="NormalTok"/>
+        </w:rPr>
+        <w:t xml:space="preserve">), </w:t>
+      </w:r>
+      <w:r>
+        <w:rPr>
+          <w:rStyle w:val="DecValTok"/>
+        </w:rPr>
         <w:t xml:space="preserve">1</w:t>
       </w:r>
       <w:r>
@@ -2324,37 +3251,67 @@
         <w:rPr>
           <w:rStyle w:val="DecValTok"/>
         </w:rPr>
-        <w:t xml:space="preserve">10</w:t>
-      </w:r>
-      <w:r>
-        <w:rPr>
-          <w:rStyle w:val="NormalTok"/>
-        </w:rPr>
-        <w:t xml:space="preserve">, </w:t>
-      </w:r>
-      <w:r>
-        <w:rPr>
-          <w:rStyle w:val="DecValTok"/>
-        </w:rPr>
-        <w:t xml:space="preserve">1</w:t>
-      </w:r>
-      <w:r>
-        <w:rPr>
-          <w:rStyle w:val="NormalTok"/>
-        </w:rPr>
-        <w:t xml:space="preserve">:</w:t>
-      </w:r>
-      <w:r>
-        <w:rPr>
-          <w:rStyle w:val="DecValTok"/>
-        </w:rPr>
         <w:t xml:space="preserve">6</w:t>
       </w:r>
       <w:r>
         <w:rPr>
           <w:rStyle w:val="NormalTok"/>
         </w:rPr>
-        <w:t xml:space="preserve">]), </w:t>
+        <w:t xml:space="preserve">],</w:t>
+      </w:r>
+      <w:r>
+        <w:br w:type="textWrapping"/>
+      </w:r>
+      <w:r>
+        <w:rPr>
+          <w:rStyle w:val="NormalTok"/>
+        </w:rPr>
+        <w:t xml:space="preserve"> </w:t>
+      </w:r>
+      <w:r>
+        <w:rPr>
+          <w:rStyle w:val="NormalTok"/>
+        </w:rPr>
+        <w:t xml:space="preserve"> </w:t>
+      </w:r>
+      <w:r>
+        <w:rPr>
+          <w:rStyle w:val="DataTypeTok"/>
+        </w:rPr>
+        <w:t xml:space="preserve">caption =</w:t>
+      </w:r>
+      <w:r>
+        <w:rPr>
+          <w:rStyle w:val="NormalTok"/>
+        </w:rPr>
+        <w:t xml:space="preserve"> </w:t>
+      </w:r>
+      <w:r>
+        <w:rPr>
+          <w:rStyle w:val="StringTok"/>
+        </w:rPr>
+        <w:t xml:space="preserve">"Sample data of 10 random Star Wars characters"</w:t>
+      </w:r>
+      <w:r>
+        <w:rPr>
+          <w:rStyle w:val="NormalTok"/>
+        </w:rPr>
+        <w:t xml:space="preserve">),</w:t>
+      </w:r>
+      <w:r>
+        <w:br w:type="textWrapping"/>
+      </w:r>
+      <w:r>
+        <w:rPr>
+          <w:rStyle w:val="NormalTok"/>
+        </w:rPr>
+        <w:t xml:space="preserve"> </w:t>
+      </w:r>
+      <w:r>
+        <w:rPr>
+          <w:rStyle w:val="NormalTok"/>
+        </w:rPr>
+        <w:t xml:space="preserve"> </w:t>
       </w:r>
       <w:r>
         <w:rPr>
@@ -2483,7 +3440,7 @@
     </w:lvl>
   </w:abstractNum>
   <w:abstractNum w:abstractNumId="990">
-    <w:nsid w:val="7d4262f5"/>
+    <w:nsid w:val="481aa0fd"/>
     <w:multiLevelType w:val="multilevel"/>
     <w:lvl w:ilvl="0">
       <w:numFmt w:val="bullet"/>

</xml_diff>